<commit_message>
expanded info on years
Clarified description of what periods the different years for the different TSGs can cover.
</commit_message>
<xml_diff>
--- a/docs/Lookup dictionary.docx
+++ b/docs/Lookup dictionary.docx
@@ -32,7 +32,6 @@
           <w:szCs w:val="32"/>
         </w:rPr>
       </w:pPr>
-      <w:proofErr w:type="spellStart"/>
       <w:r>
         <w:rPr>
           <w:sz w:val="32"/>
@@ -40,44 +39,62 @@
         </w:rPr>
         <w:t>Cyear</w:t>
       </w:r>
-      <w:proofErr w:type="spellEnd"/>
-    </w:p>
-    <w:p>
-      <w:pPr>
-        <w:rPr>
-          <w:sz w:val="32"/>
-          <w:szCs w:val="32"/>
-        </w:rPr>
-      </w:pPr>
-      <w:r>
-        <w:rPr>
-          <w:sz w:val="32"/>
-          <w:szCs w:val="32"/>
-        </w:rPr>
-        <w:t>The year which the data refers to. The start date of this year varies depending on the TSG. Some TSGs such as Breast a reported by calendar year. Other</w:t>
-      </w:r>
-      <w:r>
-        <w:rPr>
-          <w:sz w:val="32"/>
-          <w:szCs w:val="32"/>
-        </w:rPr>
-        <w:t xml:space="preserve"> TSGs cut off the years at different times </w:t>
-      </w:r>
-      <w:proofErr w:type="gramStart"/>
-      <w:r>
-        <w:rPr>
-          <w:sz w:val="32"/>
-          <w:szCs w:val="32"/>
-        </w:rPr>
-        <w:t>e.g.</w:t>
-      </w:r>
-      <w:proofErr w:type="gramEnd"/>
-      <w:r>
-        <w:rPr>
-          <w:sz w:val="32"/>
-          <w:szCs w:val="32"/>
-        </w:rPr>
-        <w:t xml:space="preserve"> Colorectal which runs from April to March</w:t>
+    </w:p>
+    <w:p>
+      <w:pPr>
+        <w:rPr>
+          <w:sz w:val="32"/>
+          <w:szCs w:val="32"/>
+        </w:rPr>
+      </w:pPr>
+      <w:r>
+        <w:rPr>
+          <w:sz w:val="32"/>
+          <w:szCs w:val="32"/>
+        </w:rPr>
+        <w:t>The year which the data refers to. The start date of this year varies depending on the TSG. Some TSGs such as Breast a</w:t>
+      </w:r>
+      <w:r>
+        <w:rPr>
+          <w:sz w:val="32"/>
+          <w:szCs w:val="32"/>
+        </w:rPr>
+        <w:t>re</w:t>
+      </w:r>
+      <w:r>
+        <w:rPr>
+          <w:sz w:val="32"/>
+          <w:szCs w:val="32"/>
+        </w:rPr>
+        <w:t xml:space="preserve"> reported by calendar year. Other</w:t>
+      </w:r>
+      <w:r>
+        <w:rPr>
+          <w:sz w:val="32"/>
+          <w:szCs w:val="32"/>
+        </w:rPr>
+        <w:t xml:space="preserve"> TSGs cut off the years </w:t>
+      </w:r>
+      <w:r>
+        <w:rPr>
+          <w:sz w:val="32"/>
+          <w:szCs w:val="32"/>
+        </w:rPr>
+        <w:t>from April to March</w:t>
+      </w:r>
+      <w:r>
+        <w:rPr>
+          <w:sz w:val="32"/>
+          <w:szCs w:val="32"/>
+        </w:rPr>
+        <w:t xml:space="preserve"> e.g. Colorectal</w:t>
+      </w:r>
+      <w:r>
+        <w:rPr>
+          <w:sz w:val="32"/>
+          <w:szCs w:val="32"/>
+        </w:rPr>
+        <w:t xml:space="preserve">, and a third group run from September till October. </w:t>
       </w:r>
     </w:p>
     <w:p>
@@ -171,7 +188,6 @@
           <w:szCs w:val="32"/>
         </w:rPr>
       </w:pPr>
-      <w:proofErr w:type="spellStart"/>
       <w:r>
         <w:rPr>
           <w:sz w:val="32"/>
@@ -179,7 +195,6 @@
         </w:rPr>
         <w:t>qpi_order</w:t>
       </w:r>
-      <w:proofErr w:type="spellEnd"/>
     </w:p>
     <w:p>
       <w:pPr>
@@ -277,28 +292,242 @@
           <w:szCs w:val="32"/>
         </w:rPr>
         <w:lastRenderedPageBreak/>
-        <w:t xml:space="preserve">treatment/outcome etc. </w:t>
-      </w:r>
-      <w:r>
-        <w:rPr>
-          <w:sz w:val="32"/>
-          <w:szCs w:val="32"/>
-        </w:rPr>
-        <w:t xml:space="preserve">Differentiated from the numerical value of the </w:t>
-      </w:r>
-      <w:r>
-        <w:rPr>
-          <w:sz w:val="32"/>
-          <w:szCs w:val="32"/>
-        </w:rPr>
-        <w:t>denominator</w:t>
-      </w:r>
-      <w:r>
-        <w:rPr>
-          <w:sz w:val="32"/>
-          <w:szCs w:val="32"/>
-        </w:rPr>
-        <w:t xml:space="preserve"> by the ‘1’ at the end</w:t>
+        <w:t>treatment/outcome etc. Differentiated from the numerical value of the denominator by the ‘1’ at the end.</w:t>
+      </w:r>
+    </w:p>
+    <w:p>
+      <w:pPr>
+        <w:rPr>
+          <w:sz w:val="32"/>
+          <w:szCs w:val="32"/>
+        </w:rPr>
+      </w:pPr>
+    </w:p>
+    <w:p>
+      <w:pPr>
+        <w:rPr>
+          <w:sz w:val="32"/>
+          <w:szCs w:val="32"/>
+        </w:rPr>
+      </w:pPr>
+      <w:r>
+        <w:rPr>
+          <w:sz w:val="32"/>
+          <w:szCs w:val="32"/>
+        </w:rPr>
+        <w:t>exclusions1</w:t>
+      </w:r>
+    </w:p>
+    <w:p>
+      <w:pPr>
+        <w:rPr>
+          <w:sz w:val="32"/>
+          <w:szCs w:val="32"/>
+        </w:rPr>
+      </w:pPr>
+      <w:r>
+        <w:rPr>
+          <w:sz w:val="32"/>
+          <w:szCs w:val="32"/>
+        </w:rPr>
+        <w:t xml:space="preserve">Description of the exclusions for a QPI. Some individuals </w:t>
+      </w:r>
+      <w:r>
+        <w:rPr>
+          <w:sz w:val="32"/>
+          <w:szCs w:val="32"/>
+        </w:rPr>
+        <w:t>would otherwise be eligible for a QPI were it not for a specific criteria for exclusion. Differentiated from the numerical value of the exclusion by the ‘1’ at the end.</w:t>
+      </w:r>
+    </w:p>
+    <w:p>
+      <w:pPr>
+        <w:rPr>
+          <w:sz w:val="32"/>
+          <w:szCs w:val="32"/>
+        </w:rPr>
+      </w:pPr>
+    </w:p>
+    <w:p>
+      <w:pPr>
+        <w:rPr>
+          <w:sz w:val="32"/>
+          <w:szCs w:val="32"/>
+        </w:rPr>
+      </w:pPr>
+      <w:r>
+        <w:rPr>
+          <w:sz w:val="32"/>
+          <w:szCs w:val="32"/>
+        </w:rPr>
+        <w:t>current_target</w:t>
+      </w:r>
+    </w:p>
+    <w:p>
+      <w:pPr>
+        <w:rPr>
+          <w:sz w:val="32"/>
+          <w:szCs w:val="32"/>
+        </w:rPr>
+      </w:pPr>
+      <w:r>
+        <w:rPr>
+          <w:sz w:val="32"/>
+          <w:szCs w:val="32"/>
+        </w:rPr>
+        <w:t>The target level of performance for this QPI</w:t>
+      </w:r>
+    </w:p>
+    <w:p>
+      <w:pPr>
+        <w:rPr>
+          <w:sz w:val="32"/>
+          <w:szCs w:val="32"/>
+        </w:rPr>
+      </w:pPr>
+    </w:p>
+    <w:p>
+      <w:pPr>
+        <w:rPr>
+          <w:sz w:val="32"/>
+          <w:szCs w:val="32"/>
+        </w:rPr>
+      </w:pPr>
+      <w:r>
+        <w:rPr>
+          <w:sz w:val="32"/>
+          <w:szCs w:val="32"/>
+        </w:rPr>
+        <w:t>target_label</w:t>
+      </w:r>
+    </w:p>
+    <w:p>
+      <w:pPr>
+        <w:rPr>
+          <w:sz w:val="32"/>
+          <w:szCs w:val="32"/>
+        </w:rPr>
+      </w:pPr>
+      <w:r>
+        <w:rPr>
+          <w:sz w:val="32"/>
+          <w:szCs w:val="32"/>
+        </w:rPr>
+        <w:t>Has the same numerical value as current_target but is a character string with %/&lt; symbols.</w:t>
+      </w:r>
+    </w:p>
+    <w:p>
+      <w:pPr>
+        <w:rPr>
+          <w:sz w:val="32"/>
+          <w:szCs w:val="32"/>
+        </w:rPr>
+      </w:pPr>
+    </w:p>
+    <w:p>
+      <w:pPr>
+        <w:rPr>
+          <w:sz w:val="32"/>
+          <w:szCs w:val="32"/>
+        </w:rPr>
+      </w:pPr>
+      <w:r>
+        <w:rPr>
+          <w:sz w:val="32"/>
+          <w:szCs w:val="32"/>
+        </w:rPr>
+        <w:t>direction</w:t>
+      </w:r>
+    </w:p>
+    <w:p>
+      <w:pPr>
+        <w:rPr>
+          <w:sz w:val="32"/>
+          <w:szCs w:val="32"/>
+        </w:rPr>
+      </w:pPr>
+      <w:r>
+        <w:rPr>
+          <w:sz w:val="32"/>
+          <w:szCs w:val="32"/>
+        </w:rPr>
+        <w:t>A flag describing whether the ideal value for this QPI is 0% or 100%. This is used to calculate whether a QPI has been met or not.</w:t>
+      </w:r>
+    </w:p>
+    <w:p>
+      <w:pPr>
+        <w:rPr>
+          <w:sz w:val="32"/>
+          <w:szCs w:val="32"/>
+        </w:rPr>
+      </w:pPr>
+    </w:p>
+    <w:p>
+      <w:pPr>
+        <w:rPr>
+          <w:sz w:val="32"/>
+          <w:szCs w:val="32"/>
+        </w:rPr>
+      </w:pPr>
+      <w:r>
+        <w:rPr>
+          <w:sz w:val="32"/>
+          <w:szCs w:val="32"/>
+        </w:rPr>
+        <w:t>qpi_label_short</w:t>
+      </w:r>
+    </w:p>
+    <w:p>
+      <w:pPr>
+        <w:rPr>
+          <w:sz w:val="32"/>
+          <w:szCs w:val="32"/>
+        </w:rPr>
+      </w:pPr>
+      <w:r>
+        <w:rPr>
+          <w:sz w:val="32"/>
+          <w:szCs w:val="32"/>
+        </w:rPr>
+        <w:t>A short label for the QPI used in some places in the dashboard.</w:t>
+      </w:r>
+    </w:p>
+    <w:p>
+      <w:pPr>
+        <w:rPr>
+          <w:sz w:val="32"/>
+          <w:szCs w:val="32"/>
+        </w:rPr>
+      </w:pPr>
+    </w:p>
+    <w:p>
+      <w:pPr>
+        <w:rPr>
+          <w:sz w:val="32"/>
+          <w:szCs w:val="32"/>
+        </w:rPr>
+      </w:pPr>
+      <w:r>
+        <w:rPr>
+          <w:sz w:val="32"/>
+          <w:szCs w:val="32"/>
+        </w:rPr>
+        <w:t>previous_target</w:t>
+      </w:r>
+    </w:p>
+    <w:p>
+      <w:pPr>
+        <w:rPr>
+          <w:sz w:val="32"/>
+          <w:szCs w:val="32"/>
+        </w:rPr>
+      </w:pPr>
+      <w:r>
+        <w:rPr>
+          <w:sz w:val="32"/>
+          <w:szCs w:val="32"/>
+        </w:rPr>
+        <w:t>Not used</w:t>
       </w:r>
       <w:r>
         <w:rPr>
@@ -315,303 +544,6 @@
           <w:szCs w:val="32"/>
         </w:rPr>
       </w:pPr>
-    </w:p>
-    <w:p>
-      <w:pPr>
-        <w:rPr>
-          <w:sz w:val="32"/>
-          <w:szCs w:val="32"/>
-        </w:rPr>
-      </w:pPr>
-      <w:r>
-        <w:rPr>
-          <w:sz w:val="32"/>
-          <w:szCs w:val="32"/>
-        </w:rPr>
-        <w:t>exclusions1</w:t>
-      </w:r>
-    </w:p>
-    <w:p>
-      <w:pPr>
-        <w:rPr>
-          <w:sz w:val="32"/>
-          <w:szCs w:val="32"/>
-        </w:rPr>
-      </w:pPr>
-      <w:r>
-        <w:rPr>
-          <w:sz w:val="32"/>
-          <w:szCs w:val="32"/>
-        </w:rPr>
-        <w:t xml:space="preserve">Description of the exclusions for a QPI. Some individuals </w:t>
-      </w:r>
-      <w:r>
-        <w:rPr>
-          <w:sz w:val="32"/>
-          <w:szCs w:val="32"/>
-        </w:rPr>
-        <w:t xml:space="preserve">would otherwise be eligible for a QPI were it not for a </w:t>
-      </w:r>
-      <w:proofErr w:type="gramStart"/>
-      <w:r>
-        <w:rPr>
-          <w:sz w:val="32"/>
-          <w:szCs w:val="32"/>
-        </w:rPr>
-        <w:t>specific criteria</w:t>
-      </w:r>
-      <w:proofErr w:type="gramEnd"/>
-      <w:r>
-        <w:rPr>
-          <w:sz w:val="32"/>
-          <w:szCs w:val="32"/>
-        </w:rPr>
-        <w:t xml:space="preserve"> for exclusion. </w:t>
-      </w:r>
-      <w:r>
-        <w:rPr>
-          <w:sz w:val="32"/>
-          <w:szCs w:val="32"/>
-        </w:rPr>
-        <w:t xml:space="preserve">Differentiated from the numerical value of the </w:t>
-      </w:r>
-      <w:r>
-        <w:rPr>
-          <w:sz w:val="32"/>
-          <w:szCs w:val="32"/>
-        </w:rPr>
-        <w:t>exclusion</w:t>
-      </w:r>
-      <w:r>
-        <w:rPr>
-          <w:sz w:val="32"/>
-          <w:szCs w:val="32"/>
-        </w:rPr>
-        <w:t xml:space="preserve"> by the ‘1’ at the end.</w:t>
-      </w:r>
-    </w:p>
-    <w:p>
-      <w:pPr>
-        <w:rPr>
-          <w:sz w:val="32"/>
-          <w:szCs w:val="32"/>
-        </w:rPr>
-      </w:pPr>
-    </w:p>
-    <w:p>
-      <w:pPr>
-        <w:rPr>
-          <w:sz w:val="32"/>
-          <w:szCs w:val="32"/>
-        </w:rPr>
-      </w:pPr>
-      <w:proofErr w:type="spellStart"/>
-      <w:r>
-        <w:rPr>
-          <w:sz w:val="32"/>
-          <w:szCs w:val="32"/>
-        </w:rPr>
-        <w:t>current_target</w:t>
-      </w:r>
-      <w:proofErr w:type="spellEnd"/>
-    </w:p>
-    <w:p>
-      <w:pPr>
-        <w:rPr>
-          <w:sz w:val="32"/>
-          <w:szCs w:val="32"/>
-        </w:rPr>
-      </w:pPr>
-      <w:r>
-        <w:rPr>
-          <w:sz w:val="32"/>
-          <w:szCs w:val="32"/>
-        </w:rPr>
-        <w:t>The target level of performance for this QPI</w:t>
-      </w:r>
-    </w:p>
-    <w:p>
-      <w:pPr>
-        <w:rPr>
-          <w:sz w:val="32"/>
-          <w:szCs w:val="32"/>
-        </w:rPr>
-      </w:pPr>
-    </w:p>
-    <w:p>
-      <w:pPr>
-        <w:rPr>
-          <w:sz w:val="32"/>
-          <w:szCs w:val="32"/>
-        </w:rPr>
-      </w:pPr>
-      <w:proofErr w:type="spellStart"/>
-      <w:r>
-        <w:rPr>
-          <w:sz w:val="32"/>
-          <w:szCs w:val="32"/>
-        </w:rPr>
-        <w:t>target_label</w:t>
-      </w:r>
-      <w:proofErr w:type="spellEnd"/>
-    </w:p>
-    <w:p>
-      <w:pPr>
-        <w:rPr>
-          <w:sz w:val="32"/>
-          <w:szCs w:val="32"/>
-        </w:rPr>
-      </w:pPr>
-      <w:r>
-        <w:rPr>
-          <w:sz w:val="32"/>
-          <w:szCs w:val="32"/>
-        </w:rPr>
-        <w:t xml:space="preserve">Has the same numerical value as </w:t>
-      </w:r>
-      <w:proofErr w:type="spellStart"/>
-      <w:r>
-        <w:rPr>
-          <w:sz w:val="32"/>
-          <w:szCs w:val="32"/>
-        </w:rPr>
-        <w:t>current_target</w:t>
-      </w:r>
-      <w:proofErr w:type="spellEnd"/>
-      <w:r>
-        <w:rPr>
-          <w:sz w:val="32"/>
-          <w:szCs w:val="32"/>
-        </w:rPr>
-        <w:t xml:space="preserve"> but is a character string with %/&lt; symbols.</w:t>
-      </w:r>
-    </w:p>
-    <w:p>
-      <w:pPr>
-        <w:rPr>
-          <w:sz w:val="32"/>
-          <w:szCs w:val="32"/>
-        </w:rPr>
-      </w:pPr>
-    </w:p>
-    <w:p>
-      <w:pPr>
-        <w:rPr>
-          <w:sz w:val="32"/>
-          <w:szCs w:val="32"/>
-        </w:rPr>
-      </w:pPr>
-      <w:r>
-        <w:rPr>
-          <w:sz w:val="32"/>
-          <w:szCs w:val="32"/>
-        </w:rPr>
-        <w:t>direction</w:t>
-      </w:r>
-    </w:p>
-    <w:p>
-      <w:pPr>
-        <w:rPr>
-          <w:sz w:val="32"/>
-          <w:szCs w:val="32"/>
-        </w:rPr>
-      </w:pPr>
-      <w:r>
-        <w:rPr>
-          <w:sz w:val="32"/>
-          <w:szCs w:val="32"/>
-        </w:rPr>
-        <w:t>A flag describing whether the ideal value for this QPI is 0% or 100%. This is used to calculate whether a QPI has been met or not.</w:t>
-      </w:r>
-    </w:p>
-    <w:p>
-      <w:pPr>
-        <w:rPr>
-          <w:sz w:val="32"/>
-          <w:szCs w:val="32"/>
-        </w:rPr>
-      </w:pPr>
-    </w:p>
-    <w:p>
-      <w:pPr>
-        <w:rPr>
-          <w:sz w:val="32"/>
-          <w:szCs w:val="32"/>
-        </w:rPr>
-      </w:pPr>
-      <w:proofErr w:type="spellStart"/>
-      <w:r>
-        <w:rPr>
-          <w:sz w:val="32"/>
-          <w:szCs w:val="32"/>
-        </w:rPr>
-        <w:t>qpi_label_short</w:t>
-      </w:r>
-      <w:proofErr w:type="spellEnd"/>
-    </w:p>
-    <w:p>
-      <w:pPr>
-        <w:rPr>
-          <w:sz w:val="32"/>
-          <w:szCs w:val="32"/>
-        </w:rPr>
-      </w:pPr>
-      <w:r>
-        <w:rPr>
-          <w:sz w:val="32"/>
-          <w:szCs w:val="32"/>
-        </w:rPr>
-        <w:t>A short label for the QPI used in some places in the dashboard.</w:t>
-      </w:r>
-    </w:p>
-    <w:p>
-      <w:pPr>
-        <w:rPr>
-          <w:sz w:val="32"/>
-          <w:szCs w:val="32"/>
-        </w:rPr>
-      </w:pPr>
-    </w:p>
-    <w:p>
-      <w:pPr>
-        <w:rPr>
-          <w:sz w:val="32"/>
-          <w:szCs w:val="32"/>
-        </w:rPr>
-      </w:pPr>
-      <w:proofErr w:type="spellStart"/>
-      <w:r>
-        <w:rPr>
-          <w:sz w:val="32"/>
-          <w:szCs w:val="32"/>
-        </w:rPr>
-        <w:t>previous_target</w:t>
-      </w:r>
-      <w:proofErr w:type="spellEnd"/>
-    </w:p>
-    <w:p>
-      <w:pPr>
-        <w:rPr>
-          <w:sz w:val="32"/>
-          <w:szCs w:val="32"/>
-        </w:rPr>
-      </w:pPr>
-      <w:r>
-        <w:rPr>
-          <w:sz w:val="32"/>
-          <w:szCs w:val="32"/>
-        </w:rPr>
-        <w:t>Not used?</w:t>
-      </w:r>
-    </w:p>
-    <w:p>
-      <w:pPr>
-        <w:rPr>
-          <w:sz w:val="32"/>
-          <w:szCs w:val="32"/>
-        </w:rPr>
-      </w:pPr>
-      <w:proofErr w:type="spellStart"/>
       <w:r>
         <w:rPr>
           <w:sz w:val="32"/>
@@ -620,7 +552,6 @@
         <w:lastRenderedPageBreak/>
         <w:t>qpi_subtitle</w:t>
       </w:r>
-      <w:proofErr w:type="spellEnd"/>
     </w:p>
     <w:p>
       <w:pPr>
@@ -652,7 +583,6 @@
           <w:szCs w:val="32"/>
         </w:rPr>
       </w:pPr>
-      <w:proofErr w:type="spellStart"/>
       <w:r>
         <w:rPr>
           <w:sz w:val="32"/>
@@ -660,7 +590,6 @@
         </w:rPr>
         <w:t>SurgDiag</w:t>
       </w:r>
-      <w:proofErr w:type="spellEnd"/>
     </w:p>
     <w:p>
       <w:pPr>

</xml_diff>

<commit_message>
Detail of RAG_Status algorithm
Added explanation of how RAG_status is calculated and value is set.
</commit_message>
<xml_diff>
--- a/docs/Lookup dictionary.docx
+++ b/docs/Lookup dictionary.docx
@@ -1,6 +1,6 @@
 
 <file path=word/document.xml><?xml version="1.0" encoding="utf-8"?>
-<w:document xmlns:wpc="http://schemas.microsoft.com/office/word/2010/wordprocessingCanvas" xmlns:cx="http://schemas.microsoft.com/office/drawing/2014/chartex" xmlns:cx1="http://schemas.microsoft.com/office/drawing/2015/9/8/chartex" xmlns:cx2="http://schemas.microsoft.com/office/drawing/2015/10/21/chartex" xmlns:cx3="http://schemas.microsoft.com/office/drawing/2016/5/9/chartex" xmlns:cx4="http://schemas.microsoft.com/office/drawing/2016/5/10/chartex" xmlns:cx5="http://schemas.microsoft.com/office/drawing/2016/5/11/chartex" xmlns:cx6="http://schemas.microsoft.com/office/drawing/2016/5/12/chartex" xmlns:cx7="http://schemas.microsoft.com/office/drawing/2016/5/13/chartex" xmlns:cx8="http://schemas.microsoft.com/office/drawing/2016/5/14/chartex" xmlns:mc="http://schemas.openxmlformats.org/markup-compatibility/2006" xmlns:aink="http://schemas.microsoft.com/office/drawing/2016/ink" xmlns:am3d="http://schemas.microsoft.com/office/drawing/2017/model3d" xmlns:o="urn:schemas-microsoft-com:office:office" xmlns:oel="http://schemas.microsoft.com/office/2019/extlst" xmlns:r="http://schemas.openxmlformats.org/officeDocument/2006/relationships" xmlns:m="http://schemas.openxmlformats.org/officeDocument/2006/math" xmlns:v="urn:schemas-microsoft-com:vml" xmlns:wp14="http://schemas.microsoft.com/office/word/2010/wordprocessingDrawing" xmlns:wp="http://schemas.openxmlformats.org/drawingml/2006/wordprocessingDrawing" xmlns:w10="urn:schemas-microsoft-com:office:word" xmlns:w="http://schemas.openxmlformats.org/wordprocessingml/2006/main" xmlns:w14="http://schemas.microsoft.com/office/word/2010/wordml" xmlns:w15="http://schemas.microsoft.com/office/word/2012/wordml" xmlns:w16cex="http://schemas.microsoft.com/office/word/2018/wordml/cex" xmlns:w16cid="http://schemas.microsoft.com/office/word/2016/wordml/cid" xmlns:w16="http://schemas.microsoft.com/office/word/2018/wordml" xmlns:w16sdtdh="http://schemas.microsoft.com/office/word/2020/wordml/sdtdatahash" xmlns:w16se="http://schemas.microsoft.com/office/word/2015/wordml/symex" xmlns:wpg="http://schemas.microsoft.com/office/word/2010/wordprocessingGroup" xmlns:wpi="http://schemas.microsoft.com/office/word/2010/wordprocessingInk" xmlns:wne="http://schemas.microsoft.com/office/word/2006/wordml" xmlns:wps="http://schemas.microsoft.com/office/word/2010/wordprocessingShape" mc:Ignorable="w14 w15 w16se w16cid w16 w16cex w16sdtdh wp14">
+<w:document xmlns:wpc="http://schemas.microsoft.com/office/word/2010/wordprocessingCanvas" xmlns:cx="http://schemas.microsoft.com/office/drawing/2014/chartex" xmlns:cx1="http://schemas.microsoft.com/office/drawing/2015/9/8/chartex" xmlns:cx2="http://schemas.microsoft.com/office/drawing/2015/10/21/chartex" xmlns:cx3="http://schemas.microsoft.com/office/drawing/2016/5/9/chartex" xmlns:cx4="http://schemas.microsoft.com/office/drawing/2016/5/10/chartex" xmlns:cx5="http://schemas.microsoft.com/office/drawing/2016/5/11/chartex" xmlns:cx6="http://schemas.microsoft.com/office/drawing/2016/5/12/chartex" xmlns:cx7="http://schemas.microsoft.com/office/drawing/2016/5/13/chartex" xmlns:cx8="http://schemas.microsoft.com/office/drawing/2016/5/14/chartex" xmlns:mc="http://schemas.openxmlformats.org/markup-compatibility/2006" xmlns:aink="http://schemas.microsoft.com/office/drawing/2016/ink" xmlns:am3d="http://schemas.microsoft.com/office/drawing/2017/model3d" xmlns:o="urn:schemas-microsoft-com:office:office" xmlns:oel="http://schemas.microsoft.com/office/2019/extlst" xmlns:r="http://schemas.openxmlformats.org/officeDocument/2006/relationships" xmlns:m="http://schemas.openxmlformats.org/officeDocument/2006/math" xmlns:v="urn:schemas-microsoft-com:vml" xmlns:wp14="http://schemas.microsoft.com/office/word/2010/wordprocessingDrawing" xmlns:wp="http://schemas.openxmlformats.org/drawingml/2006/wordprocessingDrawing" xmlns:w10="urn:schemas-microsoft-com:office:word" xmlns:w="http://schemas.openxmlformats.org/wordprocessingml/2006/main" xmlns:w14="http://schemas.microsoft.com/office/word/2010/wordml" xmlns:w15="http://schemas.microsoft.com/office/word/2012/wordml" xmlns:w16cex="http://schemas.microsoft.com/office/word/2018/wordml/cex" xmlns:w16cid="http://schemas.microsoft.com/office/word/2016/wordml/cid" xmlns:w16="http://schemas.microsoft.com/office/word/2018/wordml" xmlns:w16du="http://schemas.microsoft.com/office/word/2023/wordml/word16du" xmlns:w16sdtdh="http://schemas.microsoft.com/office/word/2020/wordml/sdtdatahash" xmlns:w16se="http://schemas.microsoft.com/office/word/2015/wordml/symex" xmlns:wpg="http://schemas.microsoft.com/office/word/2010/wordprocessingGroup" xmlns:wpi="http://schemas.microsoft.com/office/word/2010/wordprocessingInk" xmlns:wne="http://schemas.microsoft.com/office/word/2006/wordml" xmlns:wps="http://schemas.microsoft.com/office/word/2010/wordprocessingShape" mc:Ignorable="w14 w15 w16se w16cid w16 w16cex w16sdtdh w16du wp14">
   <w:body>
     <w:p>
       <w:pPr>
@@ -24,6 +24,21 @@
           <w:szCs w:val="32"/>
         </w:rPr>
       </w:pPr>
+      <w:r>
+        <w:rPr>
+          <w:sz w:val="32"/>
+          <w:szCs w:val="32"/>
+        </w:rPr>
+        <w:t xml:space="preserve">This data dictionary provides definitions for some of the variables in the QPI dashboard. </w:t>
+      </w:r>
+    </w:p>
+    <w:p>
+      <w:pPr>
+        <w:rPr>
+          <w:sz w:val="32"/>
+          <w:szCs w:val="32"/>
+        </w:rPr>
+      </w:pPr>
     </w:p>
     <w:p>
       <w:pPr>
@@ -284,15 +299,8 @@
           <w:sz w:val="32"/>
           <w:szCs w:val="32"/>
         </w:rPr>
-        <w:t xml:space="preserve">Description of the denominator of the QPI. The number of individuals who are eligible for a QPI who have met it; had a certain </w:t>
-      </w:r>
-      <w:r>
-        <w:rPr>
-          <w:sz w:val="32"/>
-          <w:szCs w:val="32"/>
-        </w:rPr>
         <w:lastRenderedPageBreak/>
-        <w:t>treatment/outcome etc. Differentiated from the numerical value of the denominator by the ‘1’ at the end.</w:t>
+        <w:t>Description of the denominator of the QPI. The number of individuals who are eligible for a QPI who have met it; had a certain treatment/outcome etc. Differentiated from the numerical value of the denominator by the ‘1’ at the end.</w:t>
       </w:r>
     </w:p>
     <w:p>
@@ -527,6 +535,7 @@
           <w:sz w:val="32"/>
           <w:szCs w:val="32"/>
         </w:rPr>
+        <w:lastRenderedPageBreak/>
         <w:t>Not used</w:t>
       </w:r>
       <w:r>
@@ -549,45 +558,872 @@
           <w:sz w:val="32"/>
           <w:szCs w:val="32"/>
         </w:rPr>
+        <w:t>qpi_subtitle</w:t>
+      </w:r>
+    </w:p>
+    <w:p>
+      <w:pPr>
+        <w:rPr>
+          <w:sz w:val="32"/>
+          <w:szCs w:val="32"/>
+        </w:rPr>
+      </w:pPr>
+      <w:r>
+        <w:rPr>
+          <w:sz w:val="32"/>
+          <w:szCs w:val="32"/>
+        </w:rPr>
+        <w:t>Not used?</w:t>
+      </w:r>
+    </w:p>
+    <w:p>
+      <w:pPr>
+        <w:rPr>
+          <w:sz w:val="32"/>
+          <w:szCs w:val="32"/>
+        </w:rPr>
+      </w:pPr>
+    </w:p>
+    <w:p>
+      <w:pPr>
+        <w:rPr>
+          <w:sz w:val="32"/>
+          <w:szCs w:val="32"/>
+        </w:rPr>
+      </w:pPr>
+      <w:r>
+        <w:rPr>
+          <w:sz w:val="32"/>
+          <w:szCs w:val="32"/>
+        </w:rPr>
+        <w:t>RAG_Status</w:t>
+      </w:r>
+    </w:p>
+    <w:p>
+      <w:pPr>
+        <w:rPr>
+          <w:sz w:val="32"/>
+          <w:szCs w:val="32"/>
+        </w:rPr>
+      </w:pPr>
+      <w:r>
+        <w:rPr>
+          <w:sz w:val="32"/>
+          <w:szCs w:val="32"/>
+        </w:rPr>
+        <w:t xml:space="preserve">The RAG_Status (‘Red-Amber-Green status’) is a flag, encoding an indication of whether the target has been met or not met. ‘1’ represents success, the target has been met. Other values ‘2’ and ‘3’. </w:t>
+      </w:r>
+      <w:r>
+        <w:rPr>
+          <w:sz w:val="32"/>
+          <w:szCs w:val="32"/>
+        </w:rPr>
+        <w:t>The algorithm used in hb_hosp_qpi.R to set the value is represented below</w:t>
+      </w:r>
+    </w:p>
+    <w:tbl>
+      <w:tblPr>
+        <w:tblStyle w:val="TableGrid"/>
+        <w:tblW w:w="0" w:type="auto"/>
+        <w:tblLook w:val="04A0" w:firstRow="1" w:lastRow="0" w:firstColumn="1" w:lastColumn="0" w:noHBand="0" w:noVBand="1"/>
+      </w:tblPr>
+      <w:tblGrid>
+        <w:gridCol w:w="2254"/>
+        <w:gridCol w:w="2254"/>
+        <w:gridCol w:w="2433"/>
+        <w:gridCol w:w="2075"/>
+      </w:tblGrid>
+      <w:tr>
+        <w:tc>
+          <w:tcPr>
+            <w:tcW w:w="2254" w:type="dxa"/>
+          </w:tcPr>
+          <w:p>
+            <w:pPr>
+              <w:rPr>
+                <w:sz w:val="32"/>
+                <w:szCs w:val="32"/>
+              </w:rPr>
+            </w:pPr>
+            <w:r>
+              <w:rPr>
+                <w:sz w:val="32"/>
+                <w:szCs w:val="32"/>
+              </w:rPr>
+              <w:t>Direction</w:t>
+            </w:r>
+          </w:p>
+        </w:tc>
+        <w:tc>
+          <w:tcPr>
+            <w:tcW w:w="2254" w:type="dxa"/>
+          </w:tcPr>
+          <w:p>
+            <w:pPr>
+              <w:rPr>
+                <w:sz w:val="32"/>
+                <w:szCs w:val="32"/>
+              </w:rPr>
+            </w:pPr>
+            <w:r>
+              <w:rPr>
+                <w:sz w:val="32"/>
+                <w:szCs w:val="32"/>
+              </w:rPr>
+              <w:t>% Performance comparison</w:t>
+            </w:r>
+          </w:p>
+        </w:tc>
+        <w:tc>
+          <w:tcPr>
+            <w:tcW w:w="2433" w:type="dxa"/>
+          </w:tcPr>
+          <w:p>
+            <w:pPr>
+              <w:rPr>
+                <w:sz w:val="32"/>
+                <w:szCs w:val="32"/>
+              </w:rPr>
+            </w:pPr>
+            <w:r>
+              <w:rPr>
+                <w:sz w:val="32"/>
+                <w:szCs w:val="32"/>
+              </w:rPr>
+              <w:t>Other condition</w:t>
+            </w:r>
+          </w:p>
+        </w:tc>
+        <w:tc>
+          <w:tcPr>
+            <w:tcW w:w="2075" w:type="dxa"/>
+          </w:tcPr>
+          <w:p>
+            <w:pPr>
+              <w:rPr>
+                <w:sz w:val="32"/>
+                <w:szCs w:val="32"/>
+              </w:rPr>
+            </w:pPr>
+            <w:r>
+              <w:rPr>
+                <w:sz w:val="32"/>
+                <w:szCs w:val="32"/>
+              </w:rPr>
+              <w:t>Output</w:t>
+            </w:r>
+          </w:p>
+        </w:tc>
+      </w:tr>
+      <w:tr>
+        <w:tc>
+          <w:tcPr>
+            <w:tcW w:w="2254" w:type="dxa"/>
+          </w:tcPr>
+          <w:p>
+            <w:pPr>
+              <w:rPr>
+                <w:sz w:val="32"/>
+                <w:szCs w:val="32"/>
+              </w:rPr>
+            </w:pPr>
+            <w:r>
+              <w:rPr>
+                <w:sz w:val="32"/>
+                <w:szCs w:val="32"/>
+              </w:rPr>
+              <w:t>H (‘high’)</w:t>
+            </w:r>
+          </w:p>
+        </w:tc>
+        <w:tc>
+          <w:tcPr>
+            <w:tcW w:w="2254" w:type="dxa"/>
+          </w:tcPr>
+          <w:p>
+            <w:pPr>
+              <w:rPr>
+                <w:sz w:val="32"/>
+                <w:szCs w:val="32"/>
+              </w:rPr>
+            </w:pPr>
+            <w:r>
+              <w:rPr>
+                <w:sz w:val="32"/>
+                <w:szCs w:val="32"/>
+              </w:rPr>
+              <w:t>&gt;= target</w:t>
+            </w:r>
+          </w:p>
+        </w:tc>
+        <w:tc>
+          <w:tcPr>
+            <w:tcW w:w="2433" w:type="dxa"/>
+          </w:tcPr>
+          <w:p>
+            <w:pPr>
+              <w:rPr>
+                <w:sz w:val="32"/>
+                <w:szCs w:val="32"/>
+              </w:rPr>
+            </w:pPr>
+            <w:r>
+              <w:rPr>
+                <w:sz w:val="32"/>
+                <w:szCs w:val="32"/>
+              </w:rPr>
+              <w:t>none</w:t>
+            </w:r>
+          </w:p>
+        </w:tc>
+        <w:tc>
+          <w:tcPr>
+            <w:tcW w:w="2075" w:type="dxa"/>
+          </w:tcPr>
+          <w:p>
+            <w:pPr>
+              <w:rPr>
+                <w:sz w:val="32"/>
+                <w:szCs w:val="32"/>
+              </w:rPr>
+            </w:pPr>
+            <w:r>
+              <w:rPr>
+                <w:sz w:val="32"/>
+                <w:szCs w:val="32"/>
+              </w:rPr>
+              <w:t>1 ie success, ‘target met’</w:t>
+            </w:r>
+          </w:p>
+        </w:tc>
+      </w:tr>
+      <w:tr>
+        <w:tc>
+          <w:tcPr>
+            <w:tcW w:w="2254" w:type="dxa"/>
+          </w:tcPr>
+          <w:p>
+            <w:pPr>
+              <w:rPr>
+                <w:sz w:val="32"/>
+                <w:szCs w:val="32"/>
+              </w:rPr>
+            </w:pPr>
+            <w:r>
+              <w:rPr>
+                <w:sz w:val="32"/>
+                <w:szCs w:val="32"/>
+              </w:rPr>
+              <w:t>H</w:t>
+            </w:r>
+          </w:p>
+        </w:tc>
+        <w:tc>
+          <w:tcPr>
+            <w:tcW w:w="2254" w:type="dxa"/>
+          </w:tcPr>
+          <w:p>
+            <w:pPr>
+              <w:rPr>
+                <w:sz w:val="32"/>
+                <w:szCs w:val="32"/>
+              </w:rPr>
+            </w:pPr>
+            <w:r>
+              <w:rPr>
+                <w:sz w:val="32"/>
+                <w:szCs w:val="32"/>
+              </w:rPr>
+              <w:t>&gt; 0</w:t>
+            </w:r>
+          </w:p>
+        </w:tc>
+        <w:tc>
+          <w:tcPr>
+            <w:tcW w:w="2433" w:type="dxa"/>
+          </w:tcPr>
+          <w:p>
+            <w:pPr>
+              <w:rPr>
+                <w:sz w:val="32"/>
+                <w:szCs w:val="32"/>
+              </w:rPr>
+            </w:pPr>
+            <w:r>
+              <w:rPr>
+                <w:sz w:val="32"/>
+                <w:szCs w:val="32"/>
+              </w:rPr>
+              <w:t>Performance &lt; target</w:t>
+            </w:r>
+          </w:p>
+        </w:tc>
+        <w:tc>
+          <w:tcPr>
+            <w:tcW w:w="2075" w:type="dxa"/>
+          </w:tcPr>
+          <w:p>
+            <w:pPr>
+              <w:rPr>
+                <w:sz w:val="32"/>
+                <w:szCs w:val="32"/>
+              </w:rPr>
+            </w:pPr>
+            <w:r>
+              <w:rPr>
+                <w:sz w:val="32"/>
+                <w:szCs w:val="32"/>
+              </w:rPr>
+              <w:t>2 ie failed ‘target not met’</w:t>
+            </w:r>
+          </w:p>
+        </w:tc>
+      </w:tr>
+      <w:tr>
+        <w:tc>
+          <w:tcPr>
+            <w:tcW w:w="2254" w:type="dxa"/>
+          </w:tcPr>
+          <w:p>
+            <w:pPr>
+              <w:rPr>
+                <w:sz w:val="32"/>
+                <w:szCs w:val="32"/>
+              </w:rPr>
+            </w:pPr>
+            <w:r>
+              <w:rPr>
+                <w:sz w:val="32"/>
+                <w:szCs w:val="32"/>
+              </w:rPr>
+              <w:t>H</w:t>
+            </w:r>
+          </w:p>
+        </w:tc>
+        <w:tc>
+          <w:tcPr>
+            <w:tcW w:w="2254" w:type="dxa"/>
+          </w:tcPr>
+          <w:p>
+            <w:pPr>
+              <w:rPr>
+                <w:sz w:val="32"/>
+                <w:szCs w:val="32"/>
+              </w:rPr>
+            </w:pPr>
+            <w:r>
+              <w:rPr>
+                <w:sz w:val="32"/>
+                <w:szCs w:val="32"/>
+              </w:rPr>
+              <w:t>==0</w:t>
+            </w:r>
+          </w:p>
+        </w:tc>
+        <w:tc>
+          <w:tcPr>
+            <w:tcW w:w="2433" w:type="dxa"/>
+          </w:tcPr>
+          <w:p>
+            <w:pPr>
+              <w:rPr>
+                <w:sz w:val="32"/>
+                <w:szCs w:val="32"/>
+              </w:rPr>
+            </w:pPr>
+            <w:r>
+              <w:rPr>
+                <w:sz w:val="32"/>
+                <w:szCs w:val="32"/>
+              </w:rPr>
+              <w:t>Denominator &lt;=0</w:t>
+            </w:r>
+          </w:p>
+        </w:tc>
+        <w:tc>
+          <w:tcPr>
+            <w:tcW w:w="2075" w:type="dxa"/>
+          </w:tcPr>
+          <w:p>
+            <w:pPr>
+              <w:rPr>
+                <w:sz w:val="32"/>
+                <w:szCs w:val="32"/>
+              </w:rPr>
+            </w:pPr>
+            <w:commentRangeStart w:id="0"/>
+            <w:r>
+              <w:rPr>
+                <w:sz w:val="32"/>
+                <w:szCs w:val="32"/>
+              </w:rPr>
+              <w:t>3 ie not applicable</w:t>
+            </w:r>
+            <w:commentRangeEnd w:id="0"/>
+            <w:r>
+              <w:rPr>
+                <w:rStyle w:val="CommentReference"/>
+              </w:rPr>
+              <w:commentReference w:id="0"/>
+            </w:r>
+          </w:p>
+        </w:tc>
+      </w:tr>
+      <w:tr>
+        <w:tc>
+          <w:tcPr>
+            <w:tcW w:w="2254" w:type="dxa"/>
+          </w:tcPr>
+          <w:p>
+            <w:pPr>
+              <w:rPr>
+                <w:sz w:val="32"/>
+                <w:szCs w:val="32"/>
+              </w:rPr>
+            </w:pPr>
+            <w:r>
+              <w:rPr>
+                <w:sz w:val="32"/>
+                <w:szCs w:val="32"/>
+              </w:rPr>
+              <w:t>H</w:t>
+            </w:r>
+          </w:p>
+        </w:tc>
+        <w:tc>
+          <w:tcPr>
+            <w:tcW w:w="2254" w:type="dxa"/>
+          </w:tcPr>
+          <w:p>
+            <w:pPr>
+              <w:rPr>
+                <w:sz w:val="32"/>
+                <w:szCs w:val="32"/>
+              </w:rPr>
+            </w:pPr>
+            <w:r>
+              <w:rPr>
+                <w:sz w:val="32"/>
+                <w:szCs w:val="32"/>
+              </w:rPr>
+              <w:t>==0</w:t>
+            </w:r>
+          </w:p>
+        </w:tc>
+        <w:tc>
+          <w:tcPr>
+            <w:tcW w:w="2433" w:type="dxa"/>
+          </w:tcPr>
+          <w:p>
+            <w:pPr>
+              <w:rPr>
+                <w:sz w:val="32"/>
+                <w:szCs w:val="32"/>
+              </w:rPr>
+            </w:pPr>
+            <w:r>
+              <w:rPr>
+                <w:sz w:val="32"/>
+                <w:szCs w:val="32"/>
+              </w:rPr>
+              <w:t>Denominator &gt; 0</w:t>
+            </w:r>
+          </w:p>
+        </w:tc>
+        <w:tc>
+          <w:tcPr>
+            <w:tcW w:w="2075" w:type="dxa"/>
+          </w:tcPr>
+          <w:p>
+            <w:pPr>
+              <w:rPr>
+                <w:sz w:val="32"/>
+                <w:szCs w:val="32"/>
+              </w:rPr>
+            </w:pPr>
+            <w:r>
+              <w:rPr>
+                <w:sz w:val="32"/>
+                <w:szCs w:val="32"/>
+              </w:rPr>
+              <w:t>2 ie failed</w:t>
+            </w:r>
+          </w:p>
+        </w:tc>
+      </w:tr>
+      <w:tr>
+        <w:tc>
+          <w:tcPr>
+            <w:tcW w:w="2254" w:type="dxa"/>
+          </w:tcPr>
+          <w:p>
+            <w:pPr>
+              <w:rPr>
+                <w:sz w:val="32"/>
+                <w:szCs w:val="32"/>
+              </w:rPr>
+            </w:pPr>
+            <w:r>
+              <w:rPr>
+                <w:sz w:val="32"/>
+                <w:szCs w:val="32"/>
+              </w:rPr>
+              <w:t>L (‘low’ – must be below a target percentage)</w:t>
+            </w:r>
+          </w:p>
+        </w:tc>
+        <w:tc>
+          <w:tcPr>
+            <w:tcW w:w="2254" w:type="dxa"/>
+          </w:tcPr>
+          <w:p>
+            <w:pPr>
+              <w:rPr>
+                <w:sz w:val="32"/>
+                <w:szCs w:val="32"/>
+              </w:rPr>
+            </w:pPr>
+            <w:r>
+              <w:rPr>
+                <w:sz w:val="32"/>
+                <w:szCs w:val="32"/>
+              </w:rPr>
+              <w:t>&gt;0</w:t>
+            </w:r>
+          </w:p>
+        </w:tc>
+        <w:tc>
+          <w:tcPr>
+            <w:tcW w:w="2433" w:type="dxa"/>
+          </w:tcPr>
+          <w:p>
+            <w:pPr>
+              <w:rPr>
+                <w:sz w:val="32"/>
+                <w:szCs w:val="32"/>
+              </w:rPr>
+            </w:pPr>
+            <w:r>
+              <w:rPr>
+                <w:sz w:val="32"/>
+                <w:szCs w:val="32"/>
+              </w:rPr>
+              <w:t>Performance &lt;= target</w:t>
+            </w:r>
+          </w:p>
+        </w:tc>
+        <w:tc>
+          <w:tcPr>
+            <w:tcW w:w="2075" w:type="dxa"/>
+          </w:tcPr>
+          <w:p>
+            <w:pPr>
+              <w:rPr>
+                <w:sz w:val="32"/>
+                <w:szCs w:val="32"/>
+              </w:rPr>
+            </w:pPr>
+            <w:r>
+              <w:rPr>
+                <w:sz w:val="32"/>
+                <w:szCs w:val="32"/>
+              </w:rPr>
+              <w:t>1 ie success ‘target met’</w:t>
+            </w:r>
+          </w:p>
+        </w:tc>
+      </w:tr>
+      <w:tr>
+        <w:tc>
+          <w:tcPr>
+            <w:tcW w:w="2254" w:type="dxa"/>
+          </w:tcPr>
+          <w:p>
+            <w:pPr>
+              <w:rPr>
+                <w:sz w:val="32"/>
+                <w:szCs w:val="32"/>
+              </w:rPr>
+            </w:pPr>
+            <w:r>
+              <w:rPr>
+                <w:sz w:val="32"/>
+                <w:szCs w:val="32"/>
+              </w:rPr>
+              <w:t>L</w:t>
+            </w:r>
+          </w:p>
+        </w:tc>
+        <w:tc>
+          <w:tcPr>
+            <w:tcW w:w="2254" w:type="dxa"/>
+          </w:tcPr>
+          <w:p>
+            <w:pPr>
+              <w:rPr>
+                <w:sz w:val="32"/>
+                <w:szCs w:val="32"/>
+              </w:rPr>
+            </w:pPr>
+            <w:r>
+              <w:rPr>
+                <w:sz w:val="32"/>
+                <w:szCs w:val="32"/>
+              </w:rPr>
+              <w:t>&gt;</w:t>
+            </w:r>
+            <w:r>
+              <w:rPr>
+                <w:sz w:val="32"/>
+                <w:szCs w:val="32"/>
+              </w:rPr>
+              <w:t xml:space="preserve"> target</w:t>
+            </w:r>
+          </w:p>
+        </w:tc>
+        <w:tc>
+          <w:tcPr>
+            <w:tcW w:w="2433" w:type="dxa"/>
+          </w:tcPr>
+          <w:p>
+            <w:pPr>
+              <w:rPr>
+                <w:sz w:val="32"/>
+                <w:szCs w:val="32"/>
+              </w:rPr>
+            </w:pPr>
+            <w:r>
+              <w:rPr>
+                <w:sz w:val="32"/>
+                <w:szCs w:val="32"/>
+              </w:rPr>
+              <w:t>none</w:t>
+            </w:r>
+          </w:p>
+        </w:tc>
+        <w:tc>
+          <w:tcPr>
+            <w:tcW w:w="2075" w:type="dxa"/>
+          </w:tcPr>
+          <w:p>
+            <w:pPr>
+              <w:rPr>
+                <w:sz w:val="32"/>
+                <w:szCs w:val="32"/>
+              </w:rPr>
+            </w:pPr>
+            <w:r>
+              <w:rPr>
+                <w:sz w:val="32"/>
+                <w:szCs w:val="32"/>
+              </w:rPr>
+              <w:t>2 ie failed</w:t>
+            </w:r>
+          </w:p>
+        </w:tc>
+      </w:tr>
+      <w:tr>
+        <w:tc>
+          <w:tcPr>
+            <w:tcW w:w="2254" w:type="dxa"/>
+          </w:tcPr>
+          <w:p>
+            <w:pPr>
+              <w:rPr>
+                <w:sz w:val="32"/>
+                <w:szCs w:val="32"/>
+              </w:rPr>
+            </w:pPr>
+            <w:r>
+              <w:rPr>
+                <w:sz w:val="32"/>
+                <w:szCs w:val="32"/>
+              </w:rPr>
+              <w:t>L</w:t>
+            </w:r>
+          </w:p>
+        </w:tc>
+        <w:tc>
+          <w:tcPr>
+            <w:tcW w:w="2254" w:type="dxa"/>
+          </w:tcPr>
+          <w:p>
+            <w:pPr>
+              <w:rPr>
+                <w:sz w:val="32"/>
+                <w:szCs w:val="32"/>
+              </w:rPr>
+            </w:pPr>
+            <w:r>
+              <w:rPr>
+                <w:sz w:val="32"/>
+                <w:szCs w:val="32"/>
+              </w:rPr>
+              <w:t>==0</w:t>
+            </w:r>
+          </w:p>
+        </w:tc>
+        <w:tc>
+          <w:tcPr>
+            <w:tcW w:w="2433" w:type="dxa"/>
+          </w:tcPr>
+          <w:p>
+            <w:pPr>
+              <w:rPr>
+                <w:sz w:val="32"/>
+                <w:szCs w:val="32"/>
+              </w:rPr>
+            </w:pPr>
+            <w:commentRangeStart w:id="1"/>
+            <w:r>
+              <w:rPr>
+                <w:sz w:val="32"/>
+                <w:szCs w:val="32"/>
+              </w:rPr>
+              <w:t>Denominator &lt;=0</w:t>
+            </w:r>
+            <w:commentRangeEnd w:id="1"/>
+            <w:r>
+              <w:rPr>
+                <w:rStyle w:val="CommentReference"/>
+              </w:rPr>
+              <w:commentReference w:id="1"/>
+            </w:r>
+          </w:p>
+        </w:tc>
+        <w:tc>
+          <w:tcPr>
+            <w:tcW w:w="2075" w:type="dxa"/>
+          </w:tcPr>
+          <w:p>
+            <w:pPr>
+              <w:rPr>
+                <w:sz w:val="32"/>
+                <w:szCs w:val="32"/>
+              </w:rPr>
+            </w:pPr>
+            <w:r>
+              <w:rPr>
+                <w:sz w:val="32"/>
+                <w:szCs w:val="32"/>
+              </w:rPr>
+              <w:t>3 ie not applicable</w:t>
+            </w:r>
+          </w:p>
+        </w:tc>
+      </w:tr>
+      <w:tr>
+        <w:tc>
+          <w:tcPr>
+            <w:tcW w:w="2254" w:type="dxa"/>
+          </w:tcPr>
+          <w:p>
+            <w:pPr>
+              <w:rPr>
+                <w:sz w:val="32"/>
+                <w:szCs w:val="32"/>
+              </w:rPr>
+            </w:pPr>
+            <w:r>
+              <w:rPr>
+                <w:sz w:val="32"/>
+                <w:szCs w:val="32"/>
+              </w:rPr>
+              <w:t>L</w:t>
+            </w:r>
+          </w:p>
+        </w:tc>
+        <w:tc>
+          <w:tcPr>
+            <w:tcW w:w="2254" w:type="dxa"/>
+          </w:tcPr>
+          <w:p>
+            <w:pPr>
+              <w:rPr>
+                <w:sz w:val="32"/>
+                <w:szCs w:val="32"/>
+              </w:rPr>
+            </w:pPr>
+            <w:r>
+              <w:rPr>
+                <w:sz w:val="32"/>
+                <w:szCs w:val="32"/>
+              </w:rPr>
+              <w:t>==0</w:t>
+            </w:r>
+          </w:p>
+        </w:tc>
+        <w:tc>
+          <w:tcPr>
+            <w:tcW w:w="2433" w:type="dxa"/>
+          </w:tcPr>
+          <w:p>
+            <w:pPr>
+              <w:rPr>
+                <w:sz w:val="32"/>
+                <w:szCs w:val="32"/>
+              </w:rPr>
+            </w:pPr>
+            <w:r>
+              <w:rPr>
+                <w:sz w:val="32"/>
+                <w:szCs w:val="32"/>
+              </w:rPr>
+              <w:t>Denom &gt;0</w:t>
+            </w:r>
+          </w:p>
+        </w:tc>
+        <w:tc>
+          <w:tcPr>
+            <w:tcW w:w="2075" w:type="dxa"/>
+          </w:tcPr>
+          <w:p>
+            <w:pPr>
+              <w:rPr>
+                <w:sz w:val="32"/>
+                <w:szCs w:val="32"/>
+              </w:rPr>
+            </w:pPr>
+            <w:r>
+              <w:rPr>
+                <w:sz w:val="32"/>
+                <w:szCs w:val="32"/>
+              </w:rPr>
+              <w:t>1 ie target met</w:t>
+            </w:r>
+          </w:p>
+        </w:tc>
+      </w:tr>
+    </w:tbl>
+    <w:p>
+      <w:pPr>
+        <w:rPr>
+          <w:sz w:val="32"/>
+          <w:szCs w:val="32"/>
+        </w:rPr>
+      </w:pPr>
+    </w:p>
+    <w:p>
+      <w:pPr>
+        <w:rPr>
+          <w:sz w:val="32"/>
+          <w:szCs w:val="32"/>
+        </w:rPr>
+      </w:pPr>
+    </w:p>
+    <w:p>
+      <w:pPr>
+        <w:rPr>
+          <w:sz w:val="32"/>
+          <w:szCs w:val="32"/>
+        </w:rPr>
+      </w:pPr>
+      <w:r>
+        <w:rPr>
+          <w:sz w:val="32"/>
+          <w:szCs w:val="32"/>
+        </w:rPr>
         <w:lastRenderedPageBreak/>
-        <w:t>qpi_subtitle</w:t>
-      </w:r>
-    </w:p>
-    <w:p>
-      <w:pPr>
-        <w:rPr>
-          <w:sz w:val="32"/>
-          <w:szCs w:val="32"/>
-        </w:rPr>
-      </w:pPr>
-      <w:r>
-        <w:rPr>
-          <w:sz w:val="32"/>
-          <w:szCs w:val="32"/>
-        </w:rPr>
-        <w:t>Not used?</w:t>
-      </w:r>
-    </w:p>
-    <w:p>
-      <w:pPr>
-        <w:rPr>
-          <w:sz w:val="32"/>
-          <w:szCs w:val="32"/>
-        </w:rPr>
-      </w:pPr>
-    </w:p>
-    <w:p>
-      <w:pPr>
-        <w:rPr>
-          <w:sz w:val="32"/>
-          <w:szCs w:val="32"/>
-        </w:rPr>
-      </w:pPr>
-      <w:r>
-        <w:rPr>
-          <w:sz w:val="32"/>
-          <w:szCs w:val="32"/>
-        </w:rPr>
         <w:t>SurgDiag</w:t>
       </w:r>
     </w:p>
@@ -630,8 +1466,74 @@
 </w:document>
 </file>
 
+<file path=word/comments.xml><?xml version="1.0" encoding="utf-8"?>
+<w:comments xmlns:wpc="http://schemas.microsoft.com/office/word/2010/wordprocessingCanvas" xmlns:cx="http://schemas.microsoft.com/office/drawing/2014/chartex" xmlns:cx1="http://schemas.microsoft.com/office/drawing/2015/9/8/chartex" xmlns:cx2="http://schemas.microsoft.com/office/drawing/2015/10/21/chartex" xmlns:cx3="http://schemas.microsoft.com/office/drawing/2016/5/9/chartex" xmlns:cx4="http://schemas.microsoft.com/office/drawing/2016/5/10/chartex" xmlns:cx5="http://schemas.microsoft.com/office/drawing/2016/5/11/chartex" xmlns:cx6="http://schemas.microsoft.com/office/drawing/2016/5/12/chartex" xmlns:cx7="http://schemas.microsoft.com/office/drawing/2016/5/13/chartex" xmlns:cx8="http://schemas.microsoft.com/office/drawing/2016/5/14/chartex" xmlns:mc="http://schemas.openxmlformats.org/markup-compatibility/2006" xmlns:aink="http://schemas.microsoft.com/office/drawing/2016/ink" xmlns:am3d="http://schemas.microsoft.com/office/drawing/2017/model3d" xmlns:o="urn:schemas-microsoft-com:office:office" xmlns:oel="http://schemas.microsoft.com/office/2019/extlst" xmlns:r="http://schemas.openxmlformats.org/officeDocument/2006/relationships" xmlns:m="http://schemas.openxmlformats.org/officeDocument/2006/math" xmlns:v="urn:schemas-microsoft-com:vml" xmlns:wp14="http://schemas.microsoft.com/office/word/2010/wordprocessingDrawing" xmlns:wp="http://schemas.openxmlformats.org/drawingml/2006/wordprocessingDrawing" xmlns:w10="urn:schemas-microsoft-com:office:word" xmlns:w="http://schemas.openxmlformats.org/wordprocessingml/2006/main" xmlns:w14="http://schemas.microsoft.com/office/word/2010/wordml" xmlns:w15="http://schemas.microsoft.com/office/word/2012/wordml" xmlns:w16cex="http://schemas.microsoft.com/office/word/2018/wordml/cex" xmlns:w16cid="http://schemas.microsoft.com/office/word/2016/wordml/cid" xmlns:w16="http://schemas.microsoft.com/office/word/2018/wordml" xmlns:w16du="http://schemas.microsoft.com/office/word/2023/wordml/word16du" xmlns:w16sdtdh="http://schemas.microsoft.com/office/word/2020/wordml/sdtdatahash" xmlns:w16se="http://schemas.microsoft.com/office/word/2015/wordml/symex" xmlns:wpg="http://schemas.microsoft.com/office/word/2010/wordprocessingGroup" xmlns:wpi="http://schemas.microsoft.com/office/word/2010/wordprocessingInk" xmlns:wne="http://schemas.microsoft.com/office/word/2006/wordml" xmlns:wps="http://schemas.microsoft.com/office/word/2010/wordprocessingShape" mc:Ignorable="w14 w15 w16se w16cid w16 w16cex w16sdtdh w16du wp14">
+  <w:comment w:id="0" w:author="Pauline Ward" w:date="2024-11-19T09:13:00Z" w:initials="PW">
+    <w:p>
+      <w:pPr>
+        <w:pStyle w:val="CommentText"/>
+      </w:pPr>
+      <w:r>
+        <w:rPr>
+          <w:rStyle w:val="CommentReference"/>
+        </w:rPr>
+        <w:annotationRef/>
+      </w:r>
+      <w:r>
+        <w:t xml:space="preserve">Suggest we change this to equals zero, so that any denoms that are negative will bring up an ‘unknown’ value ie so we’ll know there’s a problem. </w:t>
+      </w:r>
+    </w:p>
+  </w:comment>
+  <w:comment w:id="1" w:author="Pauline Ward" w:date="2024-11-19T09:14:00Z" w:initials="PW">
+    <w:p>
+      <w:pPr>
+        <w:pStyle w:val="CommentText"/>
+      </w:pPr>
+      <w:r>
+        <w:rPr>
+          <w:rStyle w:val="CommentReference"/>
+        </w:rPr>
+        <w:annotationRef/>
+      </w:r>
+      <w:r>
+        <w:t xml:space="preserve">As above, suggest we change this to denom equals zero, so that any cases where denom is less than zero will produce an ‘unknown’ value as the output. </w:t>
+      </w:r>
+    </w:p>
+  </w:comment>
+</w:comments>
+</file>
+
+<file path=word/commentsExtended.xml><?xml version="1.0" encoding="utf-8"?>
+<w15:commentsEx xmlns:wpc="http://schemas.microsoft.com/office/word/2010/wordprocessingCanvas" xmlns:cx="http://schemas.microsoft.com/office/drawing/2014/chartex" xmlns:cx1="http://schemas.microsoft.com/office/drawing/2015/9/8/chartex" xmlns:cx2="http://schemas.microsoft.com/office/drawing/2015/10/21/chartex" xmlns:cx3="http://schemas.microsoft.com/office/drawing/2016/5/9/chartex" xmlns:cx4="http://schemas.microsoft.com/office/drawing/2016/5/10/chartex" xmlns:cx5="http://schemas.microsoft.com/office/drawing/2016/5/11/chartex" xmlns:cx6="http://schemas.microsoft.com/office/drawing/2016/5/12/chartex" xmlns:cx7="http://schemas.microsoft.com/office/drawing/2016/5/13/chartex" xmlns:cx8="http://schemas.microsoft.com/office/drawing/2016/5/14/chartex" xmlns:mc="http://schemas.openxmlformats.org/markup-compatibility/2006" xmlns:aink="http://schemas.microsoft.com/office/drawing/2016/ink" xmlns:am3d="http://schemas.microsoft.com/office/drawing/2017/model3d" xmlns:o="urn:schemas-microsoft-com:office:office" xmlns:oel="http://schemas.microsoft.com/office/2019/extlst" xmlns:r="http://schemas.openxmlformats.org/officeDocument/2006/relationships" xmlns:m="http://schemas.openxmlformats.org/officeDocument/2006/math" xmlns:v="urn:schemas-microsoft-com:vml" xmlns:wp14="http://schemas.microsoft.com/office/word/2010/wordprocessingDrawing" xmlns:wp="http://schemas.openxmlformats.org/drawingml/2006/wordprocessingDrawing" xmlns:w10="urn:schemas-microsoft-com:office:word" xmlns:w="http://schemas.openxmlformats.org/wordprocessingml/2006/main" xmlns:w14="http://schemas.microsoft.com/office/word/2010/wordml" xmlns:w15="http://schemas.microsoft.com/office/word/2012/wordml" xmlns:w16cex="http://schemas.microsoft.com/office/word/2018/wordml/cex" xmlns:w16cid="http://schemas.microsoft.com/office/word/2016/wordml/cid" xmlns:w16="http://schemas.microsoft.com/office/word/2018/wordml" xmlns:w16du="http://schemas.microsoft.com/office/word/2023/wordml/word16du" xmlns:w16sdtdh="http://schemas.microsoft.com/office/word/2020/wordml/sdtdatahash" xmlns:w16se="http://schemas.microsoft.com/office/word/2015/wordml/symex" xmlns:wpg="http://schemas.microsoft.com/office/word/2010/wordprocessingGroup" xmlns:wpi="http://schemas.microsoft.com/office/word/2010/wordprocessingInk" xmlns:wne="http://schemas.microsoft.com/office/word/2006/wordml" xmlns:wps="http://schemas.microsoft.com/office/word/2010/wordprocessingShape" mc:Ignorable="w14 w15 w16se w16cid w16 w16cex w16sdtdh w16du wp14">
+  <w15:commentEx w15:paraId="4D0BC841" w15:done="0"/>
+  <w15:commentEx w15:paraId="3B0DDA2A" w15:done="0"/>
+</w15:commentsEx>
+</file>
+
+<file path=word/commentsExtensible.xml><?xml version="1.0" encoding="utf-8"?>
+<w16cex:commentsExtensible xmlns:wpc="http://schemas.microsoft.com/office/word/2010/wordprocessingCanvas" xmlns:cx="http://schemas.microsoft.com/office/drawing/2014/chartex" xmlns:cx1="http://schemas.microsoft.com/office/drawing/2015/9/8/chartex" xmlns:cx2="http://schemas.microsoft.com/office/drawing/2015/10/21/chartex" xmlns:cx3="http://schemas.microsoft.com/office/drawing/2016/5/9/chartex" xmlns:cx4="http://schemas.microsoft.com/office/drawing/2016/5/10/chartex" xmlns:cx5="http://schemas.microsoft.com/office/drawing/2016/5/11/chartex" xmlns:cx6="http://schemas.microsoft.com/office/drawing/2016/5/12/chartex" xmlns:cx7="http://schemas.microsoft.com/office/drawing/2016/5/13/chartex" xmlns:cx8="http://schemas.microsoft.com/office/drawing/2016/5/14/chartex" xmlns:cr="http://schemas.microsoft.com/office/comments/2020/reactions" xmlns:mc="http://schemas.openxmlformats.org/markup-compatibility/2006" xmlns:aink="http://schemas.microsoft.com/office/drawing/2016/ink" xmlns:am3d="http://schemas.microsoft.com/office/drawing/2017/model3d" xmlns:o="urn:schemas-microsoft-com:office:office" xmlns:oel="http://schemas.microsoft.com/office/2019/extlst" xmlns:r="http://schemas.openxmlformats.org/officeDocument/2006/relationships" xmlns:m="http://schemas.openxmlformats.org/officeDocument/2006/math" xmlns:v="urn:schemas-microsoft-com:vml" xmlns:wp14="http://schemas.microsoft.com/office/word/2010/wordprocessingDrawing" xmlns:wp="http://schemas.openxmlformats.org/drawingml/2006/wordprocessingDrawing" xmlns:w10="urn:schemas-microsoft-com:office:word" xmlns:w="http://schemas.openxmlformats.org/wordprocessingml/2006/main" xmlns:w14="http://schemas.microsoft.com/office/word/2010/wordml" xmlns:w15="http://schemas.microsoft.com/office/word/2012/wordml" xmlns:w16cex="http://schemas.microsoft.com/office/word/2018/wordml/cex" xmlns:w16cid="http://schemas.microsoft.com/office/word/2016/wordml/cid" xmlns:w16="http://schemas.microsoft.com/office/word/2018/wordml" xmlns:w16du="http://schemas.microsoft.com/office/word/2023/wordml/word16du" xmlns:w16sdtdh="http://schemas.microsoft.com/office/word/2020/wordml/sdtdatahash" xmlns:w16se="http://schemas.microsoft.com/office/word/2015/wordml/symex" xmlns:wpg="http://schemas.microsoft.com/office/word/2010/wordprocessingGroup" xmlns:wpi="http://schemas.microsoft.com/office/word/2010/wordprocessingInk" xmlns:wne="http://schemas.microsoft.com/office/word/2006/wordml" xmlns:wps="http://schemas.microsoft.com/office/word/2010/wordprocessingShape" mc:Ignorable="w14 w15 w16se w16cid w16 w16cex w16sdtdh cr w16du wp14">
+  <w16cex:commentExtensible w16cex:durableId="4FE6F7D1" w16cex:dateUtc="2024-11-19T09:13:00Z"/>
+  <w16cex:commentExtensible w16cex:durableId="0690ABD4" w16cex:dateUtc="2024-11-19T09:14:00Z"/>
+</w16cex:commentsExtensible>
+</file>
+
+<file path=word/commentsIds.xml><?xml version="1.0" encoding="utf-8"?>
+<w16cid:commentsIds xmlns:wpc="http://schemas.microsoft.com/office/word/2010/wordprocessingCanvas" xmlns:cx="http://schemas.microsoft.com/office/drawing/2014/chartex" xmlns:cx1="http://schemas.microsoft.com/office/drawing/2015/9/8/chartex" xmlns:cx2="http://schemas.microsoft.com/office/drawing/2015/10/21/chartex" xmlns:cx3="http://schemas.microsoft.com/office/drawing/2016/5/9/chartex" xmlns:cx4="http://schemas.microsoft.com/office/drawing/2016/5/10/chartex" xmlns:cx5="http://schemas.microsoft.com/office/drawing/2016/5/11/chartex" xmlns:cx6="http://schemas.microsoft.com/office/drawing/2016/5/12/chartex" xmlns:cx7="http://schemas.microsoft.com/office/drawing/2016/5/13/chartex" xmlns:cx8="http://schemas.microsoft.com/office/drawing/2016/5/14/chartex" xmlns:mc="http://schemas.openxmlformats.org/markup-compatibility/2006" xmlns:aink="http://schemas.microsoft.com/office/drawing/2016/ink" xmlns:am3d="http://schemas.microsoft.com/office/drawing/2017/model3d" xmlns:o="urn:schemas-microsoft-com:office:office" xmlns:oel="http://schemas.microsoft.com/office/2019/extlst" xmlns:r="http://schemas.openxmlformats.org/officeDocument/2006/relationships" xmlns:m="http://schemas.openxmlformats.org/officeDocument/2006/math" xmlns:v="urn:schemas-microsoft-com:vml" xmlns:wp14="http://schemas.microsoft.com/office/word/2010/wordprocessingDrawing" xmlns:wp="http://schemas.openxmlformats.org/drawingml/2006/wordprocessingDrawing" xmlns:w10="urn:schemas-microsoft-com:office:word" xmlns:w="http://schemas.openxmlformats.org/wordprocessingml/2006/main" xmlns:w14="http://schemas.microsoft.com/office/word/2010/wordml" xmlns:w15="http://schemas.microsoft.com/office/word/2012/wordml" xmlns:w16cex="http://schemas.microsoft.com/office/word/2018/wordml/cex" xmlns:w16cid="http://schemas.microsoft.com/office/word/2016/wordml/cid" xmlns:w16="http://schemas.microsoft.com/office/word/2018/wordml" xmlns:w16du="http://schemas.microsoft.com/office/word/2023/wordml/word16du" xmlns:w16sdtdh="http://schemas.microsoft.com/office/word/2020/wordml/sdtdatahash" xmlns:w16se="http://schemas.microsoft.com/office/word/2015/wordml/symex" xmlns:wpg="http://schemas.microsoft.com/office/word/2010/wordprocessingGroup" xmlns:wpi="http://schemas.microsoft.com/office/word/2010/wordprocessingInk" xmlns:wne="http://schemas.microsoft.com/office/word/2006/wordml" xmlns:wps="http://schemas.microsoft.com/office/word/2010/wordprocessingShape" mc:Ignorable="w14 w15 w16se w16cid w16 w16cex w16sdtdh w16du wp14">
+  <w16cid:commentId w16cid:paraId="4D0BC841" w16cid:durableId="4FE6F7D1"/>
+  <w16cid:commentId w16cid:paraId="3B0DDA2A" w16cid:durableId="0690ABD4"/>
+</w16cid:commentsIds>
+</file>
+
+<file path=word/people.xml><?xml version="1.0" encoding="utf-8"?>
+<w15:people xmlns:wpc="http://schemas.microsoft.com/office/word/2010/wordprocessingCanvas" xmlns:cx="http://schemas.microsoft.com/office/drawing/2014/chartex" xmlns:cx1="http://schemas.microsoft.com/office/drawing/2015/9/8/chartex" xmlns:cx2="http://schemas.microsoft.com/office/drawing/2015/10/21/chartex" xmlns:cx3="http://schemas.microsoft.com/office/drawing/2016/5/9/chartex" xmlns:cx4="http://schemas.microsoft.com/office/drawing/2016/5/10/chartex" xmlns:cx5="http://schemas.microsoft.com/office/drawing/2016/5/11/chartex" xmlns:cx6="http://schemas.microsoft.com/office/drawing/2016/5/12/chartex" xmlns:cx7="http://schemas.microsoft.com/office/drawing/2016/5/13/chartex" xmlns:cx8="http://schemas.microsoft.com/office/drawing/2016/5/14/chartex" xmlns:mc="http://schemas.openxmlformats.org/markup-compatibility/2006" xmlns:aink="http://schemas.microsoft.com/office/drawing/2016/ink" xmlns:am3d="http://schemas.microsoft.com/office/drawing/2017/model3d" xmlns:o="urn:schemas-microsoft-com:office:office" xmlns:oel="http://schemas.microsoft.com/office/2019/extlst" xmlns:r="http://schemas.openxmlformats.org/officeDocument/2006/relationships" xmlns:m="http://schemas.openxmlformats.org/officeDocument/2006/math" xmlns:v="urn:schemas-microsoft-com:vml" xmlns:wp14="http://schemas.microsoft.com/office/word/2010/wordprocessingDrawing" xmlns:wp="http://schemas.openxmlformats.org/drawingml/2006/wordprocessingDrawing" xmlns:w10="urn:schemas-microsoft-com:office:word" xmlns:w="http://schemas.openxmlformats.org/wordprocessingml/2006/main" xmlns:w14="http://schemas.microsoft.com/office/word/2010/wordml" xmlns:w15="http://schemas.microsoft.com/office/word/2012/wordml" xmlns:w16cex="http://schemas.microsoft.com/office/word/2018/wordml/cex" xmlns:w16cid="http://schemas.microsoft.com/office/word/2016/wordml/cid" xmlns:w16="http://schemas.microsoft.com/office/word/2018/wordml" xmlns:w16du="http://schemas.microsoft.com/office/word/2023/wordml/word16du" xmlns:w16sdtdh="http://schemas.microsoft.com/office/word/2020/wordml/sdtdatahash" xmlns:w16se="http://schemas.microsoft.com/office/word/2015/wordml/symex" xmlns:wpg="http://schemas.microsoft.com/office/word/2010/wordprocessingGroup" xmlns:wpi="http://schemas.microsoft.com/office/word/2010/wordprocessingInk" xmlns:wne="http://schemas.microsoft.com/office/word/2006/wordml" xmlns:wps="http://schemas.microsoft.com/office/word/2010/wordprocessingShape" mc:Ignorable="w14 w15 w16se w16cid w16 w16cex w16sdtdh w16du wp14">
+  <w15:person w15:author="Pauline Ward">
+    <w15:presenceInfo w15:providerId="AD" w15:userId="S::pauline.ward5@phs.scot::a69170d4-5d26-490b-88d1-23a4a1e9207a"/>
+  </w15:person>
+</w15:people>
+</file>
+
 <file path=word/styles.xml><?xml version="1.0" encoding="utf-8"?>
-<w:styles xmlns:mc="http://schemas.openxmlformats.org/markup-compatibility/2006" xmlns:r="http://schemas.openxmlformats.org/officeDocument/2006/relationships" xmlns:w="http://schemas.openxmlformats.org/wordprocessingml/2006/main" xmlns:w14="http://schemas.microsoft.com/office/word/2010/wordml" xmlns:w15="http://schemas.microsoft.com/office/word/2012/wordml" xmlns:w16cex="http://schemas.microsoft.com/office/word/2018/wordml/cex" xmlns:w16cid="http://schemas.microsoft.com/office/word/2016/wordml/cid" xmlns:w16="http://schemas.microsoft.com/office/word/2018/wordml" xmlns:w16sdtdh="http://schemas.microsoft.com/office/word/2020/wordml/sdtdatahash" xmlns:w16se="http://schemas.microsoft.com/office/word/2015/wordml/symex" mc:Ignorable="w14 w15 w16se w16cid w16 w16cex w16sdtdh">
+<w:styles xmlns:mc="http://schemas.openxmlformats.org/markup-compatibility/2006" xmlns:r="http://schemas.openxmlformats.org/officeDocument/2006/relationships" xmlns:w="http://schemas.openxmlformats.org/wordprocessingml/2006/main" xmlns:w14="http://schemas.microsoft.com/office/word/2010/wordml" xmlns:w15="http://schemas.microsoft.com/office/word/2012/wordml" xmlns:w16cex="http://schemas.microsoft.com/office/word/2018/wordml/cex" xmlns:w16cid="http://schemas.microsoft.com/office/word/2016/wordml/cid" xmlns:w16="http://schemas.microsoft.com/office/word/2018/wordml" xmlns:w16du="http://schemas.microsoft.com/office/word/2023/wordml/word16du" xmlns:w16sdtdh="http://schemas.microsoft.com/office/word/2020/wordml/sdtdatahash" xmlns:w16se="http://schemas.microsoft.com/office/word/2015/wordml/symex" mc:Ignorable="w14 w15 w16se w16cid w16 w16cex w16sdtdh w16du">
   <w:docDefaults>
     <w:rPrDefault>
       <w:rPr>
@@ -1058,6 +1960,102 @@
     <w:semiHidden/>
     <w:unhideWhenUsed/>
   </w:style>
+  <w:style w:type="table" w:styleId="TableGrid">
+    <w:name w:val="Table Grid"/>
+    <w:basedOn w:val="TableNormal"/>
+    <w:uiPriority w:val="39"/>
+    <w:rsid w:val="00574B3B"/>
+    <w:pPr>
+      <w:spacing w:after="0" w:line="240" w:lineRule="auto"/>
+    </w:pPr>
+    <w:tblPr>
+      <w:tblBorders>
+        <w:top w:val="single" w:sz="4" w:space="0" w:color="auto"/>
+        <w:left w:val="single" w:sz="4" w:space="0" w:color="auto"/>
+        <w:bottom w:val="single" w:sz="4" w:space="0" w:color="auto"/>
+        <w:right w:val="single" w:sz="4" w:space="0" w:color="auto"/>
+        <w:insideH w:val="single" w:sz="4" w:space="0" w:color="auto"/>
+        <w:insideV w:val="single" w:sz="4" w:space="0" w:color="auto"/>
+      </w:tblBorders>
+    </w:tblPr>
+  </w:style>
+  <w:style w:type="paragraph" w:styleId="ListParagraph">
+    <w:name w:val="List Paragraph"/>
+    <w:basedOn w:val="Normal"/>
+    <w:uiPriority w:val="34"/>
+    <w:qFormat/>
+    <w:rsid w:val="00574B3B"/>
+    <w:pPr>
+      <w:ind w:left="720"/>
+      <w:contextualSpacing/>
+    </w:pPr>
+  </w:style>
+  <w:style w:type="character" w:styleId="CommentReference">
+    <w:name w:val="annotation reference"/>
+    <w:basedOn w:val="DefaultParagraphFont"/>
+    <w:uiPriority w:val="99"/>
+    <w:semiHidden/>
+    <w:unhideWhenUsed/>
+    <w:rsid w:val="00461D9D"/>
+    <w:rPr>
+      <w:sz w:val="16"/>
+      <w:szCs w:val="16"/>
+    </w:rPr>
+  </w:style>
+  <w:style w:type="paragraph" w:styleId="CommentText">
+    <w:name w:val="annotation text"/>
+    <w:basedOn w:val="Normal"/>
+    <w:link w:val="CommentTextChar"/>
+    <w:uiPriority w:val="99"/>
+    <w:unhideWhenUsed/>
+    <w:rsid w:val="00461D9D"/>
+    <w:pPr>
+      <w:spacing w:line="240" w:lineRule="auto"/>
+    </w:pPr>
+    <w:rPr>
+      <w:sz w:val="20"/>
+      <w:szCs w:val="20"/>
+    </w:rPr>
+  </w:style>
+  <w:style w:type="character" w:customStyle="1" w:styleId="CommentTextChar">
+    <w:name w:val="Comment Text Char"/>
+    <w:basedOn w:val="DefaultParagraphFont"/>
+    <w:link w:val="CommentText"/>
+    <w:uiPriority w:val="99"/>
+    <w:rsid w:val="00461D9D"/>
+    <w:rPr>
+      <w:sz w:val="20"/>
+      <w:szCs w:val="20"/>
+    </w:rPr>
+  </w:style>
+  <w:style w:type="paragraph" w:styleId="CommentSubject">
+    <w:name w:val="annotation subject"/>
+    <w:basedOn w:val="CommentText"/>
+    <w:next w:val="CommentText"/>
+    <w:link w:val="CommentSubjectChar"/>
+    <w:uiPriority w:val="99"/>
+    <w:semiHidden/>
+    <w:unhideWhenUsed/>
+    <w:rsid w:val="00461D9D"/>
+    <w:rPr>
+      <w:b/>
+      <w:bCs/>
+    </w:rPr>
+  </w:style>
+  <w:style w:type="character" w:customStyle="1" w:styleId="CommentSubjectChar">
+    <w:name w:val="Comment Subject Char"/>
+    <w:basedOn w:val="CommentTextChar"/>
+    <w:link w:val="CommentSubject"/>
+    <w:uiPriority w:val="99"/>
+    <w:semiHidden/>
+    <w:rsid w:val="00461D9D"/>
+    <w:rPr>
+      <w:b/>
+      <w:bCs/>
+      <w:sz w:val="20"/>
+      <w:szCs w:val="20"/>
+    </w:rPr>
+  </w:style>
 </w:styles>
 </file>
 

</xml_diff>